<commit_message>
added titles to figure legends in rebuttal2
</commit_message>
<xml_diff>
--- a/PAPER/rebuttal2.docx
+++ b/PAPER/rebuttal2.docx
@@ -666,6 +666,32 @@
           <w:color w:val="ff2600"/>
         </w:rPr>
       </w:pPr>
+      <w:r>
+        <w:rPr>
+          <w:color w:val="000000"/>
+          <w:rtl w:val="0"/>
+          <w:lang w:val="en-US"/>
+        </w:rPr>
+        <w:t xml:space="preserve">Figure 5: </w:t>
+      </w:r>
+      <w:r>
+        <w:rPr>
+          <w:b w:val="1"/>
+          <w:bCs w:val="1"/>
+          <w:color w:val="000000"/>
+          <w:rtl w:val="0"/>
+          <w:lang w:val="en-US"/>
+        </w:rPr>
+        <w:t>Independent performance of individual filters of the difference between replicates.</w:t>
+      </w:r>
+      <w:r>
+        <w:rPr>
+          <w:color w:val="000000"/>
+          <w:rtl w:val="0"/>
+          <w:lang w:val="en-US"/>
+        </w:rPr>
+        <w:t xml:space="preserve"> </w:t>
+      </w:r>
       <w:r>
         <w:rPr>
           <w:rtl w:val="0"/>
@@ -1308,6 +1334,17 @@
       </w:r>
       <w:r>
         <w:rPr>
+          <w:b w:val="1"/>
+          <w:bCs w:val="1"/>
+          <w:color w:val="000000"/>
+          <w:u w:color="000000"/>
+          <w:rtl w:val="0"/>
+          <w:lang w:val="en-US"/>
+        </w:rPr>
+        <w:t xml:space="preserve">Data processing pipeline. </w:t>
+      </w:r>
+      <w:r>
+        <w:rPr>
           <w:color w:val="000000"/>
           <w:rtl w:val="0"/>
           <w:lang w:val="en-US"/>
@@ -1337,6 +1374,24 @@
           <w:lang w:val="en-US"/>
         </w:rPr>
         <w:t xml:space="preserve">Figure 2: </w:t>
+      </w:r>
+      <w:r>
+        <w:rPr>
+          <w:b w:val="1"/>
+          <w:bCs w:val="1"/>
+          <w:color w:val="000000"/>
+          <w:rtl w:val="0"/>
+          <w:lang w:val="en-US"/>
+        </w:rPr>
+        <w:t>Number of putative SNVs in WGS versus WGA, as called by SomaticSniper before filtering.</w:t>
+      </w:r>
+      <w:r>
+        <w:rPr>
+          <w:color w:val="000000"/>
+          <w:rtl w:val="0"/>
+          <w:lang w:val="en-US"/>
+        </w:rPr>
+        <w:t xml:space="preserve"> </w:t>
       </w:r>
       <w:r>
         <w:rPr>
@@ -1463,6 +1518,24 @@
       </w:r>
       <w:r>
         <w:rPr>
+          <w:b w:val="1"/>
+          <w:bCs w:val="1"/>
+          <w:color w:val="000000"/>
+          <w:rtl w:val="0"/>
+          <w:lang w:val="en-US"/>
+        </w:rPr>
+        <w:t>Number of putative SNVs per sample does not correlate with the number of putative SNVs recoverable in both replicates.</w:t>
+      </w:r>
+      <w:r>
+        <w:rPr>
+          <w:color w:val="000000"/>
+          <w:rtl w:val="0"/>
+          <w:lang w:val="en-US"/>
+        </w:rPr>
+        <w:t xml:space="preserve"> </w:t>
+      </w:r>
+      <w:r>
+        <w:rPr>
           <w:color w:val="000000"/>
           <w:rtl w:val="0"/>
           <w:lang w:val="en-US"/>
@@ -1579,6 +1652,24 @@
       </w:r>
       <w:r>
         <w:rPr>
+          <w:b w:val="1"/>
+          <w:bCs w:val="1"/>
+          <w:color w:val="000000"/>
+          <w:rtl w:val="0"/>
+          <w:lang w:val="en-US"/>
+        </w:rPr>
+        <w:t>Independent performance of the individual filters of the overlap between replicates.</w:t>
+      </w:r>
+      <w:r>
+        <w:rPr>
+          <w:color w:val="000000"/>
+          <w:rtl w:val="0"/>
+          <w:lang w:val="en-US"/>
+        </w:rPr>
+        <w:t xml:space="preserve"> </w:t>
+      </w:r>
+      <w:r>
+        <w:rPr>
           <w:color w:val="000000"/>
           <w:rtl w:val="0"/>
           <w:lang w:val="en-US"/>
@@ -1671,6 +1762,24 @@
       </w:r>
       <w:r>
         <w:rPr>
+          <w:b w:val="1"/>
+          <w:bCs w:val="1"/>
+          <w:color w:val="000000"/>
+          <w:rtl w:val="0"/>
+          <w:lang w:val="en-US"/>
+        </w:rPr>
+        <w:t>One third (WGA) to one half (WGS) of putative SNVs were recovered in technical replicates.</w:t>
+      </w:r>
+      <w:r>
+        <w:rPr>
+          <w:color w:val="000000"/>
+          <w:rtl w:val="0"/>
+          <w:lang w:val="en-US"/>
+        </w:rPr>
+        <w:t xml:space="preserve"> </w:t>
+      </w:r>
+      <w:r>
+        <w:rPr>
           <w:color w:val="000000"/>
           <w:rtl w:val="0"/>
           <w:lang w:val="en-US"/>
@@ -1694,6 +1803,22 @@
           <w:lang w:val="en-US"/>
         </w:rPr>
         <w:t xml:space="preserve">Figure S2: </w:t>
+      </w:r>
+      <w:r>
+        <w:rPr>
+          <w:b w:val="1"/>
+          <w:bCs w:val="1"/>
+          <w:rtl w:val="0"/>
+          <w:lang w:val="en-US"/>
+        </w:rPr>
+        <w:t>Number of putative SNVs in a sample does not correlate with coverage.</w:t>
+      </w:r>
+      <w:r>
+        <w:rPr>
+          <w:rtl w:val="0"/>
+          <w:lang w:val="en-US"/>
+        </w:rPr>
+        <w:t xml:space="preserve"> </w:t>
       </w:r>
       <w:r>
         <w:rPr>

</xml_diff>